<commit_message>
different command line syntax, files are specified last
</commit_message>
<xml_diff>
--- a/doc/events log4j Parser.docx
+++ b/doc/events log4j Parser.docx
@@ -20,6 +20,116 @@
       <w:pPr>
         <w:rPr>
           <w:rFonts w:ascii="Garamond" w:hAnsi="Garamond"/>
+        </w:rPr>
+      </w:pPr>
+    </w:p>
+    <w:p>
+      <w:pPr>
+        <w:rPr>
+          <w:rFonts w:ascii="Garamond" w:hAnsi="Garamond"/>
+          <w:b/>
+        </w:rPr>
+      </w:pPr>
+    </w:p>
+    <w:p>
+      <w:pPr>
+        <w:pStyle w:val="ListParagraph"/>
+        <w:numPr>
+          <w:ilvl w:val="0"/>
+          <w:numId w:val="3"/>
+        </w:numPr>
+        <w:rPr>
+          <w:rFonts w:ascii="Garamond" w:hAnsi="Garamond"/>
+          <w:b/>
+        </w:rPr>
+      </w:pPr>
+      <w:proofErr w:type="spellStart"/>
+      <w:r>
+        <w:rPr>
+          <w:rFonts w:ascii="Garamond" w:hAnsi="Garamond"/>
+          <w:b/>
+        </w:rPr>
+        <w:t>lims</w:t>
+      </w:r>
+      <w:proofErr w:type="spellEnd"/>
+      <w:r>
+        <w:rPr>
+          <w:rFonts w:ascii="Garamond" w:hAnsi="Garamond"/>
+          <w:b/>
+        </w:rPr>
+        <w:t xml:space="preserve">. </w:t>
+      </w:r>
+      <w:r>
+        <w:rPr>
+          <w:rFonts w:ascii="Garamond" w:hAnsi="Garamond"/>
+        </w:rPr>
+        <w:t>Write the equivalent of the shell “</w:t>
+      </w:r>
+      <w:proofErr w:type="spellStart"/>
+      <w:r>
+        <w:rPr>
+          <w:rFonts w:ascii="Garamond" w:hAnsi="Garamond"/>
+        </w:rPr>
+        <w:t>lims</w:t>
+      </w:r>
+      <w:proofErr w:type="spellEnd"/>
+      <w:r>
+        <w:rPr>
+          <w:rFonts w:ascii="Garamond" w:hAnsi="Garamond"/>
+        </w:rPr>
+        <w:t>” in log4jp. The bottom limit should not be obtained via sequential processing, but we should go to the end of the file on disk and start processing from there up.</w:t>
+      </w:r>
+    </w:p>
+    <w:p>
+      <w:pPr>
+        <w:pStyle w:val="ListParagraph"/>
+        <w:numPr>
+          <w:ilvl w:val="0"/>
+          <w:numId w:val="4"/>
+        </w:numPr>
+        <w:rPr>
+          <w:rFonts w:ascii="Garamond" w:hAnsi="Garamond"/>
+        </w:rPr>
+      </w:pPr>
+      <w:r>
+        <w:rPr>
+          <w:rFonts w:ascii="Garamond" w:hAnsi="Garamond"/>
+          <w:b/>
+        </w:rPr>
+        <w:t>Field Query Sani</w:t>
+      </w:r>
+      <w:bookmarkStart w:id="0" w:name="_GoBack"/>
+      <w:bookmarkEnd w:id="0"/>
+      <w:r>
+        <w:rPr>
+          <w:rFonts w:ascii="Garamond" w:hAnsi="Garamond"/>
+          <w:b/>
+        </w:rPr>
+        <w:t xml:space="preserve">ty Check. </w:t>
+      </w:r>
+      <w:r>
+        <w:rPr>
+          <w:rFonts w:ascii="Garamond" w:hAnsi="Garamond"/>
+        </w:rPr>
+        <w:t>If we are using a field query, and none of the events query has that field, warn, because we may be using the wrong field name, not field content.</w:t>
+      </w:r>
+      <w:r>
+        <w:rPr>
+          <w:rFonts w:ascii="Garamond" w:hAnsi="Garamond"/>
+        </w:rPr>
+        <w:br/>
+      </w:r>
+    </w:p>
+    <w:p>
+      <w:pPr>
+        <w:pStyle w:val="ListParagraph"/>
+        <w:numPr>
+          <w:ilvl w:val="0"/>
+          <w:numId w:val="3"/>
+        </w:numPr>
+        <w:rPr>
+          <w:rFonts w:ascii="Garamond" w:hAnsi="Garamond"/>
+          <w:b/>
         </w:rPr>
       </w:pPr>
     </w:p>
@@ -55,8 +165,6 @@
           <w:rFonts w:ascii="Garamond" w:hAnsi="Garamond"/>
         </w:rPr>
       </w:pPr>
-      <w:bookmarkStart w:id="0" w:name="_GoBack"/>
-      <w:bookmarkEnd w:id="0"/>
     </w:p>
     <w:p>
       <w:pPr>
@@ -410,8 +518,356 @@
       </w:rPr>
     </w:lvl>
   </w:abstractNum>
+  <w:abstractNum w:abstractNumId="1">
+    <w:nsid w:val="53AF296B"/>
+    <w:multiLevelType w:val="hybridMultilevel"/>
+    <w:tmpl w:val="A1CC8AFE"/>
+    <w:lvl w:ilvl="0" w:tplc="04090001">
+      <w:start w:val="1"/>
+      <w:numFmt w:val="bullet"/>
+      <w:lvlText w:val=""/>
+      <w:lvlJc w:val="left"/>
+      <w:pPr>
+        <w:ind w:left="720" w:hanging="360"/>
+      </w:pPr>
+      <w:rPr>
+        <w:rFonts w:ascii="Symbol" w:hAnsi="Symbol" w:hint="default"/>
+      </w:rPr>
+    </w:lvl>
+    <w:lvl w:ilvl="1" w:tplc="04090003">
+      <w:start w:val="1"/>
+      <w:numFmt w:val="bullet"/>
+      <w:lvlText w:val="o"/>
+      <w:lvlJc w:val="left"/>
+      <w:pPr>
+        <w:ind w:left="1440" w:hanging="360"/>
+      </w:pPr>
+      <w:rPr>
+        <w:rFonts w:ascii="Courier New" w:hAnsi="Courier New" w:cs="Courier New" w:hint="default"/>
+      </w:rPr>
+    </w:lvl>
+    <w:lvl w:ilvl="2" w:tplc="04090005" w:tentative="1">
+      <w:start w:val="1"/>
+      <w:numFmt w:val="bullet"/>
+      <w:lvlText w:val=""/>
+      <w:lvlJc w:val="left"/>
+      <w:pPr>
+        <w:ind w:left="2160" w:hanging="360"/>
+      </w:pPr>
+      <w:rPr>
+        <w:rFonts w:ascii="Wingdings" w:hAnsi="Wingdings" w:hint="default"/>
+      </w:rPr>
+    </w:lvl>
+    <w:lvl w:ilvl="3" w:tplc="04090001" w:tentative="1">
+      <w:start w:val="1"/>
+      <w:numFmt w:val="bullet"/>
+      <w:lvlText w:val=""/>
+      <w:lvlJc w:val="left"/>
+      <w:pPr>
+        <w:ind w:left="2880" w:hanging="360"/>
+      </w:pPr>
+      <w:rPr>
+        <w:rFonts w:ascii="Symbol" w:hAnsi="Symbol" w:hint="default"/>
+      </w:rPr>
+    </w:lvl>
+    <w:lvl w:ilvl="4" w:tplc="04090003" w:tentative="1">
+      <w:start w:val="1"/>
+      <w:numFmt w:val="bullet"/>
+      <w:lvlText w:val="o"/>
+      <w:lvlJc w:val="left"/>
+      <w:pPr>
+        <w:ind w:left="3600" w:hanging="360"/>
+      </w:pPr>
+      <w:rPr>
+        <w:rFonts w:ascii="Courier New" w:hAnsi="Courier New" w:cs="Courier New" w:hint="default"/>
+      </w:rPr>
+    </w:lvl>
+    <w:lvl w:ilvl="5" w:tplc="04090005" w:tentative="1">
+      <w:start w:val="1"/>
+      <w:numFmt w:val="bullet"/>
+      <w:lvlText w:val=""/>
+      <w:lvlJc w:val="left"/>
+      <w:pPr>
+        <w:ind w:left="4320" w:hanging="360"/>
+      </w:pPr>
+      <w:rPr>
+        <w:rFonts w:ascii="Wingdings" w:hAnsi="Wingdings" w:hint="default"/>
+      </w:rPr>
+    </w:lvl>
+    <w:lvl w:ilvl="6" w:tplc="04090001" w:tentative="1">
+      <w:start w:val="1"/>
+      <w:numFmt w:val="bullet"/>
+      <w:lvlText w:val=""/>
+      <w:lvlJc w:val="left"/>
+      <w:pPr>
+        <w:ind w:left="5040" w:hanging="360"/>
+      </w:pPr>
+      <w:rPr>
+        <w:rFonts w:ascii="Symbol" w:hAnsi="Symbol" w:hint="default"/>
+      </w:rPr>
+    </w:lvl>
+    <w:lvl w:ilvl="7" w:tplc="04090003" w:tentative="1">
+      <w:start w:val="1"/>
+      <w:numFmt w:val="bullet"/>
+      <w:lvlText w:val="o"/>
+      <w:lvlJc w:val="left"/>
+      <w:pPr>
+        <w:ind w:left="5760" w:hanging="360"/>
+      </w:pPr>
+      <w:rPr>
+        <w:rFonts w:ascii="Courier New" w:hAnsi="Courier New" w:cs="Courier New" w:hint="default"/>
+      </w:rPr>
+    </w:lvl>
+    <w:lvl w:ilvl="8" w:tplc="04090005" w:tentative="1">
+      <w:start w:val="1"/>
+      <w:numFmt w:val="bullet"/>
+      <w:lvlText w:val=""/>
+      <w:lvlJc w:val="left"/>
+      <w:pPr>
+        <w:ind w:left="6480" w:hanging="360"/>
+      </w:pPr>
+      <w:rPr>
+        <w:rFonts w:ascii="Wingdings" w:hAnsi="Wingdings" w:hint="default"/>
+      </w:rPr>
+    </w:lvl>
+  </w:abstractNum>
+  <w:abstractNum w:abstractNumId="2">
+    <w:nsid w:val="56B35717"/>
+    <w:multiLevelType w:val="hybridMultilevel"/>
+    <w:tmpl w:val="04A20F42"/>
+    <w:lvl w:ilvl="0" w:tplc="04090001">
+      <w:start w:val="1"/>
+      <w:numFmt w:val="bullet"/>
+      <w:lvlText w:val=""/>
+      <w:lvlJc w:val="left"/>
+      <w:pPr>
+        <w:ind w:left="720" w:hanging="360"/>
+      </w:pPr>
+      <w:rPr>
+        <w:rFonts w:ascii="Symbol" w:hAnsi="Symbol" w:hint="default"/>
+      </w:rPr>
+    </w:lvl>
+    <w:lvl w:ilvl="1" w:tplc="04090003">
+      <w:start w:val="1"/>
+      <w:numFmt w:val="bullet"/>
+      <w:lvlText w:val="o"/>
+      <w:lvlJc w:val="left"/>
+      <w:pPr>
+        <w:ind w:left="1440" w:hanging="360"/>
+      </w:pPr>
+      <w:rPr>
+        <w:rFonts w:ascii="Courier New" w:hAnsi="Courier New" w:cs="Courier New" w:hint="default"/>
+      </w:rPr>
+    </w:lvl>
+    <w:lvl w:ilvl="2" w:tplc="04090005">
+      <w:start w:val="1"/>
+      <w:numFmt w:val="bullet"/>
+      <w:lvlText w:val=""/>
+      <w:lvlJc w:val="left"/>
+      <w:pPr>
+        <w:ind w:left="2160" w:hanging="360"/>
+      </w:pPr>
+      <w:rPr>
+        <w:rFonts w:ascii="Wingdings" w:hAnsi="Wingdings" w:hint="default"/>
+      </w:rPr>
+    </w:lvl>
+    <w:lvl w:ilvl="3" w:tplc="04090001" w:tentative="1">
+      <w:start w:val="1"/>
+      <w:numFmt w:val="bullet"/>
+      <w:lvlText w:val=""/>
+      <w:lvlJc w:val="left"/>
+      <w:pPr>
+        <w:ind w:left="2880" w:hanging="360"/>
+      </w:pPr>
+      <w:rPr>
+        <w:rFonts w:ascii="Symbol" w:hAnsi="Symbol" w:hint="default"/>
+      </w:rPr>
+    </w:lvl>
+    <w:lvl w:ilvl="4" w:tplc="04090003" w:tentative="1">
+      <w:start w:val="1"/>
+      <w:numFmt w:val="bullet"/>
+      <w:lvlText w:val="o"/>
+      <w:lvlJc w:val="left"/>
+      <w:pPr>
+        <w:ind w:left="3600" w:hanging="360"/>
+      </w:pPr>
+      <w:rPr>
+        <w:rFonts w:ascii="Courier New" w:hAnsi="Courier New" w:cs="Courier New" w:hint="default"/>
+      </w:rPr>
+    </w:lvl>
+    <w:lvl w:ilvl="5" w:tplc="04090005" w:tentative="1">
+      <w:start w:val="1"/>
+      <w:numFmt w:val="bullet"/>
+      <w:lvlText w:val=""/>
+      <w:lvlJc w:val="left"/>
+      <w:pPr>
+        <w:ind w:left="4320" w:hanging="360"/>
+      </w:pPr>
+      <w:rPr>
+        <w:rFonts w:ascii="Wingdings" w:hAnsi="Wingdings" w:hint="default"/>
+      </w:rPr>
+    </w:lvl>
+    <w:lvl w:ilvl="6" w:tplc="04090001" w:tentative="1">
+      <w:start w:val="1"/>
+      <w:numFmt w:val="bullet"/>
+      <w:lvlText w:val=""/>
+      <w:lvlJc w:val="left"/>
+      <w:pPr>
+        <w:ind w:left="5040" w:hanging="360"/>
+      </w:pPr>
+      <w:rPr>
+        <w:rFonts w:ascii="Symbol" w:hAnsi="Symbol" w:hint="default"/>
+      </w:rPr>
+    </w:lvl>
+    <w:lvl w:ilvl="7" w:tplc="04090003" w:tentative="1">
+      <w:start w:val="1"/>
+      <w:numFmt w:val="bullet"/>
+      <w:lvlText w:val="o"/>
+      <w:lvlJc w:val="left"/>
+      <w:pPr>
+        <w:ind w:left="5760" w:hanging="360"/>
+      </w:pPr>
+      <w:rPr>
+        <w:rFonts w:ascii="Courier New" w:hAnsi="Courier New" w:cs="Courier New" w:hint="default"/>
+      </w:rPr>
+    </w:lvl>
+    <w:lvl w:ilvl="8" w:tplc="04090005" w:tentative="1">
+      <w:start w:val="1"/>
+      <w:numFmt w:val="bullet"/>
+      <w:lvlText w:val=""/>
+      <w:lvlJc w:val="left"/>
+      <w:pPr>
+        <w:ind w:left="6480" w:hanging="360"/>
+      </w:pPr>
+      <w:rPr>
+        <w:rFonts w:ascii="Wingdings" w:hAnsi="Wingdings" w:hint="default"/>
+      </w:rPr>
+    </w:lvl>
+  </w:abstractNum>
+  <w:abstractNum w:abstractNumId="3">
+    <w:nsid w:val="66D659F5"/>
+    <w:multiLevelType w:val="hybridMultilevel"/>
+    <w:tmpl w:val="9EC46938"/>
+    <w:lvl w:ilvl="0" w:tplc="04090001">
+      <w:start w:val="1"/>
+      <w:numFmt w:val="bullet"/>
+      <w:lvlText w:val=""/>
+      <w:lvlJc w:val="left"/>
+      <w:pPr>
+        <w:ind w:left="720" w:hanging="360"/>
+      </w:pPr>
+      <w:rPr>
+        <w:rFonts w:ascii="Symbol" w:hAnsi="Symbol" w:hint="default"/>
+      </w:rPr>
+    </w:lvl>
+    <w:lvl w:ilvl="1" w:tplc="04090003" w:tentative="1">
+      <w:start w:val="1"/>
+      <w:numFmt w:val="bullet"/>
+      <w:lvlText w:val="o"/>
+      <w:lvlJc w:val="left"/>
+      <w:pPr>
+        <w:ind w:left="1440" w:hanging="360"/>
+      </w:pPr>
+      <w:rPr>
+        <w:rFonts w:ascii="Courier New" w:hAnsi="Courier New" w:cs="Courier New" w:hint="default"/>
+      </w:rPr>
+    </w:lvl>
+    <w:lvl w:ilvl="2" w:tplc="04090005" w:tentative="1">
+      <w:start w:val="1"/>
+      <w:numFmt w:val="bullet"/>
+      <w:lvlText w:val=""/>
+      <w:lvlJc w:val="left"/>
+      <w:pPr>
+        <w:ind w:left="2160" w:hanging="360"/>
+      </w:pPr>
+      <w:rPr>
+        <w:rFonts w:ascii="Wingdings" w:hAnsi="Wingdings" w:hint="default"/>
+      </w:rPr>
+    </w:lvl>
+    <w:lvl w:ilvl="3" w:tplc="04090001" w:tentative="1">
+      <w:start w:val="1"/>
+      <w:numFmt w:val="bullet"/>
+      <w:lvlText w:val=""/>
+      <w:lvlJc w:val="left"/>
+      <w:pPr>
+        <w:ind w:left="2880" w:hanging="360"/>
+      </w:pPr>
+      <w:rPr>
+        <w:rFonts w:ascii="Symbol" w:hAnsi="Symbol" w:hint="default"/>
+      </w:rPr>
+    </w:lvl>
+    <w:lvl w:ilvl="4" w:tplc="04090003" w:tentative="1">
+      <w:start w:val="1"/>
+      <w:numFmt w:val="bullet"/>
+      <w:lvlText w:val="o"/>
+      <w:lvlJc w:val="left"/>
+      <w:pPr>
+        <w:ind w:left="3600" w:hanging="360"/>
+      </w:pPr>
+      <w:rPr>
+        <w:rFonts w:ascii="Courier New" w:hAnsi="Courier New" w:cs="Courier New" w:hint="default"/>
+      </w:rPr>
+    </w:lvl>
+    <w:lvl w:ilvl="5" w:tplc="04090005" w:tentative="1">
+      <w:start w:val="1"/>
+      <w:numFmt w:val="bullet"/>
+      <w:lvlText w:val=""/>
+      <w:lvlJc w:val="left"/>
+      <w:pPr>
+        <w:ind w:left="4320" w:hanging="360"/>
+      </w:pPr>
+      <w:rPr>
+        <w:rFonts w:ascii="Wingdings" w:hAnsi="Wingdings" w:hint="default"/>
+      </w:rPr>
+    </w:lvl>
+    <w:lvl w:ilvl="6" w:tplc="04090001" w:tentative="1">
+      <w:start w:val="1"/>
+      <w:numFmt w:val="bullet"/>
+      <w:lvlText w:val=""/>
+      <w:lvlJc w:val="left"/>
+      <w:pPr>
+        <w:ind w:left="5040" w:hanging="360"/>
+      </w:pPr>
+      <w:rPr>
+        <w:rFonts w:ascii="Symbol" w:hAnsi="Symbol" w:hint="default"/>
+      </w:rPr>
+    </w:lvl>
+    <w:lvl w:ilvl="7" w:tplc="04090003" w:tentative="1">
+      <w:start w:val="1"/>
+      <w:numFmt w:val="bullet"/>
+      <w:lvlText w:val="o"/>
+      <w:lvlJc w:val="left"/>
+      <w:pPr>
+        <w:ind w:left="5760" w:hanging="360"/>
+      </w:pPr>
+      <w:rPr>
+        <w:rFonts w:ascii="Courier New" w:hAnsi="Courier New" w:cs="Courier New" w:hint="default"/>
+      </w:rPr>
+    </w:lvl>
+    <w:lvl w:ilvl="8" w:tplc="04090005" w:tentative="1">
+      <w:start w:val="1"/>
+      <w:numFmt w:val="bullet"/>
+      <w:lvlText w:val=""/>
+      <w:lvlJc w:val="left"/>
+      <w:pPr>
+        <w:ind w:left="6480" w:hanging="360"/>
+      </w:pPr>
+      <w:rPr>
+        <w:rFonts w:ascii="Wingdings" w:hAnsi="Wingdings" w:hint="default"/>
+      </w:rPr>
+    </w:lvl>
+  </w:abstractNum>
   <w:num w:numId="1">
     <w:abstractNumId w:val="0"/>
+  </w:num>
+  <w:num w:numId="2">
+    <w:abstractNumId w:val="1"/>
+  </w:num>
+  <w:num w:numId="3">
+    <w:abstractNumId w:val="3"/>
+  </w:num>
+  <w:num w:numId="4">
+    <w:abstractNumId w:val="2"/>
   </w:num>
 </w:numbering>
 </file>

</xml_diff>